<commit_message>
Report Fertig & QR Code
</commit_message>
<xml_diff>
--- a/PROJEKT REPORT.docx
+++ b/PROJEKT REPORT.docx
@@ -10,6 +10,7 @@
           <w:bottom w:val="single" w:sz="4" w:space="1" w:color="auto"/>
           <w:right w:val="single" w:sz="4" w:space="4" w:color="auto"/>
         </w:pBdr>
+        <w:shd w:val="clear" w:color="auto" w:fill="F2F2F2" w:themeFill="background1" w:themeFillShade="F2"/>
         <w:jc w:val="center"/>
         <w:rPr>
           <w:b/>
@@ -33,6 +34,106 @@
     <w:p>
       <w:pPr>
         <w:rPr>
+          <w:sz w:val="28"/>
+          <w:szCs w:val="28"/>
+          <w:u w:val="single"/>
+          <w:lang w:val="de-DE"/>
+        </w:rPr>
+      </w:pPr>
+    </w:p>
+    <w:p>
+      <w:pPr>
+        <w:jc w:val="center"/>
+        <w:rPr>
+          <w:rFonts w:ascii="Arial Black" w:hAnsi="Arial Black"/>
+          <w:b/>
+          <w:sz w:val="72"/>
+          <w:szCs w:val="72"/>
+          <w:lang w:val="de-DE"/>
+        </w:rPr>
+      </w:pPr>
+      <w:r>
+        <w:rPr>
+          <w:rFonts w:ascii="Arial Black" w:hAnsi="Arial Black"/>
+          <w:b/>
+          <w:sz w:val="72"/>
+          <w:szCs w:val="72"/>
+          <w:lang w:val="de-DE"/>
+        </w:rPr>
+        <w:t>NEUTOS</w:t>
+      </w:r>
+    </w:p>
+    <w:p>
+      <w:pPr>
+        <w:rPr>
+          <w:sz w:val="28"/>
+          <w:szCs w:val="28"/>
+          <w:u w:val="single"/>
+          <w:lang w:val="de-DE"/>
+        </w:rPr>
+      </w:pPr>
+      <w:r>
+        <w:rPr>
+          <w:noProof/>
+          <w:sz w:val="28"/>
+          <w:szCs w:val="28"/>
+          <w:u w:val="single"/>
+          <w:lang w:eastAsia="de-AT"/>
+        </w:rPr>
+        <w:drawing>
+          <wp:anchor distT="0" distB="0" distL="114300" distR="114300" simplePos="0" relativeHeight="251663360" behindDoc="0" locked="0" layoutInCell="1" allowOverlap="1" wp14:anchorId="4C73C496" wp14:editId="1049961F">
+            <wp:simplePos x="0" y="0"/>
+            <wp:positionH relativeFrom="column">
+              <wp:posOffset>113665</wp:posOffset>
+            </wp:positionH>
+            <wp:positionV relativeFrom="page">
+              <wp:posOffset>2682240</wp:posOffset>
+            </wp:positionV>
+            <wp:extent cx="5394960" cy="1760220"/>
+            <wp:effectExtent l="0" t="0" r="0" b="0"/>
+            <wp:wrapSquare wrapText="bothSides"/>
+            <wp:docPr id="1" name="Grafik 1"/>
+            <wp:cNvGraphicFramePr>
+              <a:graphicFrameLocks xmlns:a="http://schemas.openxmlformats.org/drawingml/2006/main" noChangeAspect="1"/>
+            </wp:cNvGraphicFramePr>
+            <a:graphic xmlns:a="http://schemas.openxmlformats.org/drawingml/2006/main">
+              <a:graphicData uri="http://schemas.openxmlformats.org/drawingml/2006/picture">
+                <pic:pic xmlns:pic="http://schemas.openxmlformats.org/drawingml/2006/picture">
+                  <pic:nvPicPr>
+                    <pic:cNvPr id="1" name="Neutos Header 3.png"/>
+                    <pic:cNvPicPr/>
+                  </pic:nvPicPr>
+                  <pic:blipFill>
+                    <a:blip r:embed="rId6">
+                      <a:extLst>
+                        <a:ext uri="{28A0092B-C50C-407E-A947-70E740481C1C}">
+                          <a14:useLocalDpi xmlns:a14="http://schemas.microsoft.com/office/drawing/2010/main" val="0"/>
+                        </a:ext>
+                      </a:extLst>
+                    </a:blip>
+                    <a:stretch>
+                      <a:fillRect/>
+                    </a:stretch>
+                  </pic:blipFill>
+                  <pic:spPr>
+                    <a:xfrm>
+                      <a:off x="0" y="0"/>
+                      <a:ext cx="5394960" cy="1760220"/>
+                    </a:xfrm>
+                    <a:prstGeom prst="rect">
+                      <a:avLst/>
+                    </a:prstGeom>
+                  </pic:spPr>
+                </pic:pic>
+              </a:graphicData>
+            </a:graphic>
+          </wp:anchor>
+        </w:drawing>
+      </w:r>
+    </w:p>
+    <w:p>
+      <w:pPr>
+        <w:rPr>
           <w:sz w:val="40"/>
           <w:szCs w:val="40"/>
           <w:lang w:val="de-DE"/>
@@ -368,116 +469,6 @@
         </w:rPr>
         <w:t>Seite 7</w:t>
       </w:r>
-    </w:p>
-    <w:p>
-      <w:pPr>
-        <w:rPr>
-          <w:sz w:val="28"/>
-          <w:szCs w:val="28"/>
-          <w:u w:val="single"/>
-          <w:lang w:val="de-DE"/>
-        </w:rPr>
-      </w:pPr>
-    </w:p>
-    <w:p>
-      <w:pPr>
-        <w:rPr>
-          <w:sz w:val="28"/>
-          <w:szCs w:val="28"/>
-          <w:u w:val="single"/>
-          <w:lang w:val="de-DE"/>
-        </w:rPr>
-      </w:pPr>
-    </w:p>
-    <w:p>
-      <w:pPr>
-        <w:rPr>
-          <w:sz w:val="28"/>
-          <w:szCs w:val="28"/>
-          <w:u w:val="single"/>
-          <w:lang w:val="de-DE"/>
-        </w:rPr>
-      </w:pPr>
-    </w:p>
-    <w:p>
-      <w:pPr>
-        <w:rPr>
-          <w:sz w:val="28"/>
-          <w:szCs w:val="28"/>
-          <w:u w:val="single"/>
-          <w:lang w:val="de-DE"/>
-        </w:rPr>
-      </w:pPr>
-    </w:p>
-    <w:p>
-      <w:pPr>
-        <w:rPr>
-          <w:sz w:val="28"/>
-          <w:szCs w:val="28"/>
-          <w:u w:val="single"/>
-          <w:lang w:val="de-DE"/>
-        </w:rPr>
-      </w:pPr>
-    </w:p>
-    <w:p>
-      <w:pPr>
-        <w:rPr>
-          <w:sz w:val="28"/>
-          <w:szCs w:val="28"/>
-          <w:u w:val="single"/>
-          <w:lang w:val="de-DE"/>
-        </w:rPr>
-      </w:pPr>
-    </w:p>
-    <w:p>
-      <w:pPr>
-        <w:rPr>
-          <w:sz w:val="28"/>
-          <w:szCs w:val="28"/>
-          <w:u w:val="single"/>
-          <w:lang w:val="de-DE"/>
-        </w:rPr>
-      </w:pPr>
-    </w:p>
-    <w:p>
-      <w:pPr>
-        <w:rPr>
-          <w:sz w:val="28"/>
-          <w:szCs w:val="28"/>
-          <w:u w:val="single"/>
-          <w:lang w:val="de-DE"/>
-        </w:rPr>
-      </w:pPr>
-    </w:p>
-    <w:p>
-      <w:pPr>
-        <w:rPr>
-          <w:sz w:val="28"/>
-          <w:szCs w:val="28"/>
-          <w:u w:val="single"/>
-          <w:lang w:val="de-DE"/>
-        </w:rPr>
-      </w:pPr>
-    </w:p>
-    <w:p>
-      <w:pPr>
-        <w:rPr>
-          <w:sz w:val="28"/>
-          <w:szCs w:val="28"/>
-          <w:u w:val="single"/>
-          <w:lang w:val="de-DE"/>
-        </w:rPr>
-      </w:pPr>
-    </w:p>
-    <w:p>
-      <w:pPr>
-        <w:rPr>
-          <w:sz w:val="28"/>
-          <w:szCs w:val="28"/>
-          <w:u w:val="single"/>
-          <w:lang w:val="de-DE"/>
-        </w:rPr>
-      </w:pPr>
     </w:p>
     <w:p>
       <w:pPr>
@@ -547,6 +538,7 @@
           <w:bottom w:val="single" w:sz="4" w:space="1" w:color="auto"/>
           <w:right w:val="single" w:sz="4" w:space="4" w:color="auto"/>
         </w:pBdr>
+        <w:shd w:val="clear" w:color="auto" w:fill="F2F2F2" w:themeFill="background1" w:themeFillShade="F2"/>
         <w:jc w:val="center"/>
         <w:rPr>
           <w:b/>
@@ -566,35 +558,41 @@
           <w:u w:val="single"/>
           <w:lang w:val="de-DE"/>
         </w:rPr>
+        <w:lastRenderedPageBreak/>
         <w:t>Projektdefinition:</w:t>
       </w:r>
     </w:p>
     <w:p>
       <w:pPr>
         <w:rPr>
-          <w:lang w:val="de-DE"/>
-        </w:rPr>
-      </w:pPr>
-      <w:r>
-        <w:rPr>
+          <w:i/>
+          <w:lang w:val="de-DE"/>
+        </w:rPr>
+      </w:pPr>
+      <w:r>
+        <w:rPr>
+          <w:i/>
           <w:lang w:val="de-DE"/>
         </w:rPr>
         <w:t>Erstellung einer We</w:t>
       </w:r>
       <w:r>
         <w:rPr>
+          <w:i/>
           <w:lang w:val="de-DE"/>
         </w:rPr>
         <w:t xml:space="preserve">bseite für unser </w:t>
       </w:r>
       <w:r>
         <w:rPr>
+          <w:i/>
           <w:lang w:val="de-DE"/>
         </w:rPr>
         <w:t xml:space="preserve">neues </w:t>
       </w:r>
       <w:r>
         <w:rPr>
+          <w:i/>
           <w:lang w:val="de-DE"/>
         </w:rPr>
         <w:t xml:space="preserve">Produkt NEUTOS. </w:t>
@@ -606,6 +604,13 @@
           <w:lang w:val="de-DE"/>
         </w:rPr>
       </w:pPr>
+    </w:p>
+    <w:p>
+      <w:pPr>
+        <w:rPr>
+          <w:lang w:val="de-DE"/>
+        </w:rPr>
+      </w:pPr>
       <w:r>
         <w:rPr>
           <w:lang w:val="de-DE"/>
@@ -661,24 +666,63 @@
         <w:rPr>
           <w:lang w:val="de-DE"/>
         </w:rPr>
-        <w:t>Eine Symbiose einer dekorativen Lampe mit einem sich selbst versorgenden Ökosystem</w:t>
-      </w:r>
-    </w:p>
-    <w:p>
-      <w:pPr>
+        <w:t>Eine Symbiose</w:t>
+      </w:r>
+      <w:r>
+        <w:rPr>
+          <w:lang w:val="de-DE"/>
+        </w:rPr>
+        <w:t xml:space="preserve"> aus</w:t>
+      </w:r>
+      <w:r>
+        <w:rPr>
+          <w:lang w:val="de-DE"/>
+        </w:rPr>
+        <w:t xml:space="preserve"> einer dekorativen Lampe</w:t>
+      </w:r>
+      <w:r>
+        <w:rPr>
+          <w:lang w:val="de-DE"/>
+        </w:rPr>
+        <w:t>,</w:t>
+      </w:r>
+      <w:r>
+        <w:rPr>
+          <w:lang w:val="de-DE"/>
+        </w:rPr>
+        <w:t xml:space="preserve"> mit einem sich selbst versorgenden Ökosystem</w:t>
+      </w:r>
+      <w:r>
+        <w:rPr>
+          <w:lang w:val="de-DE"/>
+        </w:rPr>
+        <w:t>.</w:t>
+      </w:r>
+    </w:p>
+    <w:p>
+      <w:pPr>
+        <w:rPr>
+          <w:rFonts w:ascii="Calibri" w:hAnsi="Calibri" w:cs="Calibri"/>
+          <w:color w:val="000000" w:themeColor="text1"/>
+          <w:u w:val="single"/>
+          <w:shd w:val="clear" w:color="auto" w:fill="FCFCFC"/>
+        </w:rPr>
+      </w:pPr>
+      <w:r>
         <w:rPr>
           <w:rFonts w:ascii="Calibri" w:hAnsi="Calibri" w:cs="Calibri"/>
           <w:color w:val="000000" w:themeColor="text1"/>
           <w:shd w:val="clear" w:color="auto" w:fill="FCFCFC"/>
         </w:rPr>
-      </w:pPr>
+        <w:t>Das Arrangement</w:t>
+      </w:r>
       <w:r>
         <w:rPr>
           <w:rFonts w:ascii="Calibri" w:hAnsi="Calibri" w:cs="Calibri"/>
           <w:color w:val="000000" w:themeColor="text1"/>
           <w:shd w:val="clear" w:color="auto" w:fill="FCFCFC"/>
         </w:rPr>
-        <w:t>Das Arrangement</w:t>
+        <w:t>,</w:t>
       </w:r>
       <w:r>
         <w:rPr>
@@ -686,7 +730,7 @@
           <w:color w:val="000000" w:themeColor="text1"/>
           <w:shd w:val="clear" w:color="auto" w:fill="FCFCFC"/>
         </w:rPr>
-        <w:t>,</w:t>
+        <w:t xml:space="preserve"> aus</w:t>
       </w:r>
       <w:r>
         <w:rPr>
@@ -694,16 +738,15 @@
           <w:color w:val="000000" w:themeColor="text1"/>
           <w:shd w:val="clear" w:color="auto" w:fill="FCFCFC"/>
         </w:rPr>
-        <w:t xml:space="preserve"> </w:t>
-      </w:r>
-      <w:proofErr w:type="gramStart"/>
+        <w:t xml:space="preserve"> einerseits</w:t>
+      </w:r>
       <w:r>
         <w:rPr>
           <w:rFonts w:ascii="Calibri" w:hAnsi="Calibri" w:cs="Calibri"/>
           <w:color w:val="000000" w:themeColor="text1"/>
           <w:shd w:val="clear" w:color="auto" w:fill="FCFCFC"/>
         </w:rPr>
-        <w:t>aus lebe</w:t>
+        <w:t xml:space="preserve"> lebe</w:t>
       </w:r>
       <w:r>
         <w:rPr>
@@ -721,14 +764,22 @@
         </w:rPr>
         <w:t>den</w:t>
       </w:r>
-      <w:proofErr w:type="gramEnd"/>
       <w:r>
         <w:rPr>
           <w:rFonts w:ascii="Calibri" w:hAnsi="Calibri" w:cs="Calibri"/>
           <w:color w:val="000000" w:themeColor="text1"/>
           <w:shd w:val="clear" w:color="auto" w:fill="FCFCFC"/>
         </w:rPr>
-        <w:t xml:space="preserve"> Pflanzen und Mikroorganismen ist in einem handgefertigten Glasflacon eingebettet. Dieser Glaskörper ist hermetisch versiegelt und somit vollständig gegen jegliche Einflüsse von außen geschützt. </w:t>
+        <w:t xml:space="preserve"> Pflanzen und Mikroorganismen ist in einem handgefertigten Glasflacon eingebettet. Dieser Glaskörper ist hermetisch versiegelt und somit vollständig gegen jegliche Einflüsse von außen geschützt.</w:t>
+      </w:r>
+      <w:r>
+        <w:rPr>
+          <w:rFonts w:ascii="Calibri" w:hAnsi="Calibri" w:cs="Calibri"/>
+          <w:color w:val="000000" w:themeColor="text1"/>
+          <w:u w:val="single"/>
+          <w:shd w:val="clear" w:color="auto" w:fill="FCFCFC"/>
+        </w:rPr>
+        <w:t xml:space="preserve"> </w:t>
       </w:r>
     </w:p>
     <w:p>
@@ -745,7 +796,7 @@
           <w:color w:val="000000" w:themeColor="text1"/>
           <w:shd w:val="clear" w:color="auto" w:fill="FCFCFC"/>
         </w:rPr>
-        <w:t>Dieses</w:t>
+        <w:t>Dadurch braucht d</w:t>
       </w:r>
       <w:r>
         <w:rPr>
@@ -753,7 +804,7 @@
           <w:color w:val="000000" w:themeColor="text1"/>
           <w:shd w:val="clear" w:color="auto" w:fill="FCFCFC"/>
         </w:rPr>
-        <w:t xml:space="preserve"> System </w:t>
+        <w:t>ieses</w:t>
       </w:r>
       <w:r>
         <w:rPr>
@@ -761,7 +812,7 @@
           <w:color w:val="000000" w:themeColor="text1"/>
           <w:shd w:val="clear" w:color="auto" w:fill="FCFCFC"/>
         </w:rPr>
-        <w:t xml:space="preserve">braucht </w:t>
+        <w:t xml:space="preserve"> System keinerlei </w:t>
       </w:r>
       <w:r>
         <w:rPr>
@@ -769,17 +820,16 @@
           <w:color w:val="000000" w:themeColor="text1"/>
           <w:shd w:val="clear" w:color="auto" w:fill="FCFCFC"/>
         </w:rPr>
-        <w:t>keinerlei Pflege oder Zuwendung von außen.</w:t>
-      </w:r>
-    </w:p>
-    <w:p>
-      <w:pPr>
+        <w:t xml:space="preserve">weitere </w:t>
+      </w:r>
+      <w:r>
         <w:rPr>
           <w:rFonts w:ascii="Calibri" w:hAnsi="Calibri" w:cs="Calibri"/>
           <w:color w:val="000000" w:themeColor="text1"/>
           <w:shd w:val="clear" w:color="auto" w:fill="FCFCFC"/>
         </w:rPr>
-      </w:pPr>
+        <w:t>Pflege oder Zuwendung von außen.</w:t>
+      </w:r>
     </w:p>
     <w:p>
       <w:pPr>
@@ -789,50 +839,8 @@
           <w:shd w:val="clear" w:color="auto" w:fill="FCFCFC"/>
         </w:rPr>
       </w:pPr>
-      <w:r>
-        <w:rPr>
-          <w:rFonts w:ascii="Calibri" w:hAnsi="Calibri" w:cs="Calibri"/>
-          <w:color w:val="000000" w:themeColor="text1"/>
-          <w:shd w:val="clear" w:color="auto" w:fill="FCFCFC"/>
-        </w:rPr>
-        <w:t xml:space="preserve">Projekt wurde auf </w:t>
-      </w:r>
-      <w:proofErr w:type="spellStart"/>
-      <w:r>
-        <w:rPr>
-          <w:rFonts w:ascii="Calibri" w:hAnsi="Calibri" w:cs="Calibri"/>
-          <w:color w:val="000000" w:themeColor="text1"/>
-          <w:shd w:val="clear" w:color="auto" w:fill="FCFCFC"/>
-        </w:rPr>
-        <w:t>Github</w:t>
-      </w:r>
-      <w:proofErr w:type="spellEnd"/>
-      <w:r>
-        <w:rPr>
-          <w:rFonts w:ascii="Calibri" w:hAnsi="Calibri" w:cs="Calibri"/>
-          <w:color w:val="000000" w:themeColor="text1"/>
-          <w:shd w:val="clear" w:color="auto" w:fill="FCFCFC"/>
-        </w:rPr>
-        <w:t xml:space="preserve"> hochgeladen und im Team </w:t>
-      </w:r>
-      <w:proofErr w:type="spellStart"/>
-      <w:r>
-        <w:rPr>
-          <w:rFonts w:ascii="Calibri" w:hAnsi="Calibri" w:cs="Calibri"/>
-          <w:color w:val="000000" w:themeColor="text1"/>
-          <w:shd w:val="clear" w:color="auto" w:fill="FCFCFC"/>
-        </w:rPr>
-        <w:t>geshared</w:t>
-      </w:r>
-      <w:proofErr w:type="spellEnd"/>
-      <w:r>
-        <w:rPr>
-          <w:rFonts w:ascii="Calibri" w:hAnsi="Calibri" w:cs="Calibri"/>
-          <w:color w:val="000000" w:themeColor="text1"/>
-          <w:shd w:val="clear" w:color="auto" w:fill="FCFCFC"/>
-        </w:rPr>
-        <w:t>.</w:t>
-      </w:r>
+      <w:bookmarkStart w:id="0" w:name="_GoBack"/>
+      <w:bookmarkEnd w:id="0"/>
     </w:p>
     <w:p>
       <w:pPr>
@@ -851,6 +859,7 @@
           <w:bottom w:val="single" w:sz="4" w:space="1" w:color="auto"/>
           <w:right w:val="single" w:sz="4" w:space="4" w:color="auto"/>
         </w:pBdr>
+        <w:shd w:val="clear" w:color="auto" w:fill="F2F2F2" w:themeFill="background1" w:themeFillShade="F2"/>
         <w:jc w:val="center"/>
         <w:rPr>
           <w:b/>
@@ -901,12 +910,14 @@
       <w:pPr>
         <w:rPr>
           <w:color w:val="000000" w:themeColor="text1"/>
+          <w:u w:val="single"/>
           <w:lang w:val="de-DE"/>
         </w:rPr>
       </w:pPr>
       <w:r>
         <w:rPr>
           <w:color w:val="000000" w:themeColor="text1"/>
+          <w:u w:val="single"/>
           <w:lang w:val="de-DE"/>
         </w:rPr>
         <w:t>Firmenkunden</w:t>
@@ -936,7 +947,28 @@
           <w:color w:val="000000" w:themeColor="text1"/>
           <w:lang w:val="de-DE"/>
         </w:rPr>
-        <w:t>raumbegrünung suchen</w:t>
+        <w:t xml:space="preserve">raumbegrünung </w:t>
+      </w:r>
+      <w:r>
+        <w:rPr>
+          <w:color w:val="000000" w:themeColor="text1"/>
+          <w:lang w:val="de-DE"/>
+        </w:rPr>
+        <w:t xml:space="preserve">&amp; Beleuchtung </w:t>
+      </w:r>
+      <w:r>
+        <w:rPr>
+          <w:color w:val="000000" w:themeColor="text1"/>
+          <w:lang w:val="de-DE"/>
+        </w:rPr>
+        <w:t>suchen</w:t>
+      </w:r>
+      <w:r>
+        <w:rPr>
+          <w:color w:val="000000" w:themeColor="text1"/>
+          <w:lang w:val="de-DE"/>
+        </w:rPr>
+        <w:t>.</w:t>
       </w:r>
     </w:p>
     <w:p>
@@ -980,11 +1012,13 @@
     <w:p>
       <w:pPr>
         <w:rPr>
-          <w:lang w:val="de-DE"/>
-        </w:rPr>
-      </w:pPr>
-      <w:r>
-        <w:rPr>
+          <w:u w:val="single"/>
+          <w:lang w:val="de-DE"/>
+        </w:rPr>
+      </w:pPr>
+      <w:r>
+        <w:rPr>
+          <w:u w:val="single"/>
           <w:lang w:val="de-DE"/>
         </w:rPr>
         <w:t>Privatkunden</w:t>
@@ -1007,22 +1041,70 @@
         </w:rPr>
         <w:t xml:space="preserve">Privatpersonen, welche </w:t>
       </w:r>
-    </w:p>
-    <w:p>
-      <w:pPr>
-        <w:rPr>
-          <w:lang w:val="de-DE"/>
-        </w:rPr>
-      </w:pPr>
-      <w:bookmarkStart w:id="0" w:name="_GoBack"/>
-      <w:bookmarkEnd w:id="0"/>
-    </w:p>
-    <w:p>
-      <w:pPr>
-        <w:rPr>
-          <w:sz w:val="28"/>
-          <w:szCs w:val="28"/>
-          <w:u w:val="single"/>
+      <w:r>
+        <w:rPr>
+          <w:lang w:val="de-DE"/>
+        </w:rPr>
+        <w:t>eine kreative Gestaltungsmöglichkeit für ihr Zuhause od. Arbeitsplatz suchen</w:t>
+      </w:r>
+      <w:r>
+        <w:rPr>
+          <w:lang w:val="de-DE"/>
+        </w:rPr>
+        <w:t>.</w:t>
+      </w:r>
+    </w:p>
+    <w:p>
+      <w:pPr>
+        <w:pStyle w:val="Listenabsatz"/>
+        <w:numPr>
+          <w:ilvl w:val="0"/>
+          <w:numId w:val="17"/>
+        </w:numPr>
+        <w:rPr>
+          <w:lang w:val="de-DE"/>
+        </w:rPr>
+      </w:pPr>
+      <w:r>
+        <w:rPr>
+          <w:lang w:val="de-DE"/>
+        </w:rPr>
+        <w:t>Privatpersonen, welche eine kompakte Lösung für kleine Räume suchen</w:t>
+      </w:r>
+      <w:r>
+        <w:rPr>
+          <w:lang w:val="de-DE"/>
+        </w:rPr>
+        <w:t>.</w:t>
+      </w:r>
+    </w:p>
+    <w:p>
+      <w:pPr>
+        <w:pStyle w:val="Listenabsatz"/>
+        <w:numPr>
+          <w:ilvl w:val="0"/>
+          <w:numId w:val="17"/>
+        </w:numPr>
+        <w:rPr>
+          <w:lang w:val="de-DE"/>
+        </w:rPr>
+      </w:pPr>
+      <w:r>
+        <w:rPr>
+          <w:lang w:val="de-DE"/>
+        </w:rPr>
+        <w:t>Personen ohne grünem Daumen</w:t>
+      </w:r>
+      <w:r>
+        <w:rPr>
+          <w:lang w:val="de-DE"/>
+        </w:rPr>
+        <w:t>.</w:t>
+      </w:r>
+    </w:p>
+    <w:p>
+      <w:pPr>
+        <w:rPr>
           <w:lang w:val="de-DE"/>
         </w:rPr>
       </w:pPr>
@@ -1065,6 +1147,7 @@
           <w:bottom w:val="single" w:sz="4" w:space="1" w:color="auto"/>
           <w:right w:val="single" w:sz="4" w:space="4" w:color="auto"/>
         </w:pBdr>
+        <w:shd w:val="clear" w:color="auto" w:fill="F2F2F2" w:themeFill="background1" w:themeFillShade="F2"/>
         <w:jc w:val="center"/>
         <w:rPr>
           <w:b/>
@@ -1118,7 +1201,7 @@
                     <pic:cNvPicPr/>
                   </pic:nvPicPr>
                   <pic:blipFill>
-                    <a:blip r:embed="rId6" cstate="print">
+                    <a:blip r:embed="rId7" cstate="print">
                       <a:extLst>
                         <a:ext uri="{28A0092B-C50C-407E-A947-70E740481C1C}">
                           <a14:useLocalDpi xmlns:a14="http://schemas.microsoft.com/office/drawing/2010/main" val="0"/>
@@ -1215,6 +1298,7 @@
         </w:numPr>
         <w:rPr>
           <w:rFonts w:cstheme="minorHAnsi"/>
+          <w:b/>
           <w:sz w:val="24"/>
           <w:szCs w:val="24"/>
           <w:lang w:val="de-DE"/>
@@ -1223,6 +1307,7 @@
       <w:r>
         <w:rPr>
           <w:rFonts w:cstheme="minorHAnsi"/>
+          <w:b/>
           <w:sz w:val="24"/>
           <w:szCs w:val="24"/>
           <w:lang w:val="de-DE"/>
@@ -1309,7 +1394,7 @@
                     <pic:cNvPicPr/>
                   </pic:nvPicPr>
                   <pic:blipFill>
-                    <a:blip r:embed="rId7" cstate="print">
+                    <a:blip r:embed="rId8" cstate="print">
                       <a:extLst>
                         <a:ext uri="{28A0092B-C50C-407E-A947-70E740481C1C}">
                           <a14:useLocalDpi xmlns:a14="http://schemas.microsoft.com/office/drawing/2010/main" val="0"/>
@@ -1351,6 +1436,7 @@
         </w:numPr>
         <w:rPr>
           <w:rFonts w:cstheme="minorHAnsi"/>
+          <w:b/>
           <w:sz w:val="24"/>
           <w:szCs w:val="24"/>
           <w:lang w:val="de-DE"/>
@@ -1359,6 +1445,7 @@
       <w:r>
         <w:rPr>
           <w:rFonts w:cstheme="minorHAnsi"/>
+          <w:b/>
           <w:sz w:val="24"/>
           <w:szCs w:val="24"/>
           <w:lang w:val="de-DE"/>
@@ -1429,6 +1516,7 @@
         </w:numPr>
         <w:rPr>
           <w:rFonts w:cstheme="minorHAnsi"/>
+          <w:b/>
           <w:sz w:val="24"/>
           <w:szCs w:val="24"/>
           <w:lang w:val="de-DE"/>
@@ -1437,6 +1525,7 @@
       <w:r>
         <w:rPr>
           <w:rFonts w:ascii="Arial" w:hAnsi="Arial"/>
+          <w:b/>
           <w:noProof/>
           <w:sz w:val="24"/>
           <w:szCs w:val="24"/>
@@ -1474,7 +1563,7 @@
                     <pic:cNvPicPr/>
                   </pic:nvPicPr>
                   <pic:blipFill>
-                    <a:blip r:embed="rId8" cstate="print">
+                    <a:blip r:embed="rId9" cstate="print">
                       <a:extLst>
                         <a:ext uri="{28A0092B-C50C-407E-A947-70E740481C1C}">
                           <a14:useLocalDpi xmlns:a14="http://schemas.microsoft.com/office/drawing/2010/main" val="0"/>
@@ -1509,6 +1598,7 @@
       <w:r>
         <w:rPr>
           <w:rFonts w:cstheme="minorHAnsi"/>
+          <w:b/>
           <w:sz w:val="24"/>
           <w:szCs w:val="24"/>
           <w:lang w:val="de-DE"/>
@@ -1543,23 +1633,7 @@
           <w:sz w:val="20"/>
           <w:szCs w:val="20"/>
         </w:rPr>
-        <w:t>Nicole ist leidenschaftliche Yoga-Lehrerin die beschlossen hat sich selbstständig zu machen. Um ihr neues Yoga-Studio attrak</w:t>
-      </w:r>
-      <w:r>
-        <w:rPr>
-          <w:rFonts w:cstheme="minorHAnsi"/>
-          <w:sz w:val="20"/>
-          <w:szCs w:val="20"/>
-        </w:rPr>
-        <w:t>tiver zu machen, legt sie viel W</w:t>
-      </w:r>
-      <w:r>
-        <w:rPr>
-          <w:rFonts w:cstheme="minorHAnsi"/>
-          <w:sz w:val="20"/>
-          <w:szCs w:val="20"/>
-        </w:rPr>
-        <w:t xml:space="preserve">ert auf ein modernes Design, welches aber gleichzeitig auch eine harmonische und beruhigende Atmosphäre schaffen soll. Pflanzen spielen dabei eine wichtige Rolle da sie, erstens, in einem Yoga-Studio nicht fehlen dürfen, und zweitens, das Gefühl von Ruhe und Frieden vermitteln können. Mit der NEUTOS-Innovation kann sie nicht nur die Abendkurse mit der beruhigenden Beleuchtung verschönern aber auch tagsüber, indem die Räume gleichzeitig mit Lampen und Pflanzen ergänzt werden und sich somit ästhetisch perfekt anpassen. Zudem kann </w:t>
+        <w:t xml:space="preserve">Nicole ist leidenschaftliche Yoga-Lehrerin die beschlossen hat sich selbstständig zu machen. Um ihr neues Yoga-Studio attraktiver zu machen, legt sie viel Wert auf ein modernes Design, welches aber gleichzeitig auch eine harmonische und beruhigende Atmosphäre schaffen soll. Pflanzen spielen dabei eine wichtige Rolle da sie, erstens, in einem Yoga-Studio nicht fehlen dürfen, und zweitens, das Gefühl von Ruhe und Frieden vermitteln können. Mit der NEUTOS-Innovation kann sie nicht nur die Abendkurse mit der beruhigenden Beleuchtung verschönern aber auch tagsüber, indem die Räume gleichzeitig mit Lampen und Pflanzen ergänzt werden und sich somit ästhetisch perfekt anpassen. Zudem kann </w:t>
       </w:r>
       <w:r>
         <w:rPr>
@@ -1602,6 +1676,7 @@
           <w:bottom w:val="single" w:sz="4" w:space="1" w:color="auto"/>
           <w:right w:val="single" w:sz="4" w:space="4" w:color="auto"/>
         </w:pBdr>
+        <w:shd w:val="clear" w:color="auto" w:fill="F2F2F2" w:themeFill="background1" w:themeFillShade="F2"/>
         <w:jc w:val="center"/>
         <w:rPr>
           <w:b/>
@@ -1648,8 +1723,27 @@
       <w:pPr>
         <w:ind w:left="708"/>
       </w:pPr>
-      <w:r>
-        <w:t xml:space="preserve">• MUSS-Ziele: </w:t>
+    </w:p>
+    <w:p>
+      <w:pPr>
+        <w:ind w:left="708"/>
+      </w:pPr>
+    </w:p>
+    <w:p>
+      <w:pPr>
+        <w:ind w:left="708"/>
+      </w:pPr>
+      <w:r>
+        <w:t xml:space="preserve">• </w:t>
+      </w:r>
+      <w:r>
+        <w:rPr>
+          <w:b/>
+        </w:rPr>
+        <w:t>MUSS-Ziele:</w:t>
+      </w:r>
+      <w:r>
+        <w:t xml:space="preserve"> </w:t>
       </w:r>
     </w:p>
     <w:p>
@@ -1713,7 +1807,16 @@
         <w:ind w:left="708"/>
       </w:pPr>
       <w:r>
-        <w:t xml:space="preserve">• SOLL-Ziele: </w:t>
+        <w:t xml:space="preserve">• </w:t>
+      </w:r>
+      <w:r>
+        <w:rPr>
+          <w:b/>
+        </w:rPr>
+        <w:t>SOLL-Ziele:</w:t>
+      </w:r>
+      <w:r>
+        <w:t xml:space="preserve"> </w:t>
       </w:r>
     </w:p>
     <w:p>
@@ -1761,7 +1864,16 @@
         <w:ind w:left="708"/>
       </w:pPr>
       <w:r>
-        <w:t xml:space="preserve">• KANN-Ziele: </w:t>
+        <w:t xml:space="preserve">• </w:t>
+      </w:r>
+      <w:r>
+        <w:rPr>
+          <w:b/>
+        </w:rPr>
+        <w:t>KANN-Ziele:</w:t>
+      </w:r>
+      <w:r>
+        <w:t xml:space="preserve"> </w:t>
       </w:r>
     </w:p>
     <w:p>
@@ -1809,15 +1921,68 @@
       </w:r>
       <w:proofErr w:type="spellEnd"/>
       <w:r>
-        <w:t>“ und das Passwort „cbpw123“ ist. Wenn ja -&gt; Weiterleitung zur Startseite.</w:t>
-      </w:r>
+        <w:t xml:space="preserve">“ und das Passwort „cbpw123“ ist. Wenn ja </w:t>
+      </w:r>
+      <w:r>
+        <w:t>-&gt; Weiterleitung zur Startseite</w:t>
+      </w:r>
+    </w:p>
+    <w:p>
+      <w:pPr>
+        <w:ind w:left="1416"/>
+      </w:pPr>
+      <w:r>
+        <w:t xml:space="preserve">• </w:t>
+      </w:r>
+      <w:r>
+        <w:rPr>
+          <w:rFonts w:ascii="Calibri" w:hAnsi="Calibri" w:cs="Calibri"/>
+          <w:color w:val="000000" w:themeColor="text1"/>
+          <w:shd w:val="clear" w:color="auto" w:fill="FCFCFC"/>
+        </w:rPr>
+        <w:t xml:space="preserve">Projekt auf </w:t>
+      </w:r>
+      <w:proofErr w:type="spellStart"/>
+      <w:r>
+        <w:rPr>
+          <w:rFonts w:ascii="Calibri" w:hAnsi="Calibri" w:cs="Calibri"/>
+          <w:color w:val="000000" w:themeColor="text1"/>
+          <w:shd w:val="clear" w:color="auto" w:fill="FCFCFC"/>
+        </w:rPr>
+        <w:t>GitHub</w:t>
+      </w:r>
+      <w:proofErr w:type="spellEnd"/>
+      <w:r>
+        <w:rPr>
+          <w:rFonts w:ascii="Calibri" w:hAnsi="Calibri" w:cs="Calibri"/>
+          <w:color w:val="000000" w:themeColor="text1"/>
+          <w:shd w:val="clear" w:color="auto" w:fill="FCFCFC"/>
+        </w:rPr>
+        <w:t xml:space="preserve"> hochladen &amp; im Team </w:t>
+      </w:r>
+      <w:proofErr w:type="spellStart"/>
+      <w:r>
+        <w:rPr>
+          <w:rFonts w:ascii="Calibri" w:hAnsi="Calibri" w:cs="Calibri"/>
+          <w:color w:val="000000" w:themeColor="text1"/>
+          <w:shd w:val="clear" w:color="auto" w:fill="FCFCFC"/>
+        </w:rPr>
+        <w:t>sharen</w:t>
+      </w:r>
+      <w:proofErr w:type="spellEnd"/>
     </w:p>
     <w:p>
       <w:pPr>
         <w:ind w:left="708"/>
       </w:pPr>
       <w:r>
-        <w:t>• NICHT-Ziele:</w:t>
+        <w:t xml:space="preserve">• </w:t>
+      </w:r>
+      <w:r>
+        <w:rPr>
+          <w:b/>
+        </w:rPr>
+        <w:t>NICHT-Ziele:</w:t>
       </w:r>
     </w:p>
     <w:p>
@@ -1848,32 +2013,7 @@
     </w:p>
     <w:p>
       <w:pPr>
-        <w:rPr>
-          <w:sz w:val="28"/>
-          <w:szCs w:val="28"/>
-          <w:u w:val="single"/>
-          <w:lang w:val="de-DE"/>
-        </w:rPr>
-      </w:pPr>
-    </w:p>
-    <w:p>
-      <w:pPr>
-        <w:rPr>
-          <w:sz w:val="28"/>
-          <w:szCs w:val="28"/>
-          <w:u w:val="single"/>
-          <w:lang w:val="de-DE"/>
-        </w:rPr>
-      </w:pPr>
-    </w:p>
-    <w:p>
-      <w:pPr>
-        <w:rPr>
-          <w:sz w:val="28"/>
-          <w:szCs w:val="28"/>
-          <w:u w:val="single"/>
-          <w:lang w:val="de-DE"/>
-        </w:rPr>
+        <w:ind w:left="720"/>
       </w:pPr>
     </w:p>
     <w:p>
@@ -1964,6 +2104,7 @@
           <w:bottom w:val="single" w:sz="4" w:space="1" w:color="auto"/>
           <w:right w:val="single" w:sz="4" w:space="4" w:color="auto"/>
         </w:pBdr>
+        <w:shd w:val="clear" w:color="auto" w:fill="F2F2F2" w:themeFill="background1" w:themeFillShade="F2"/>
         <w:jc w:val="center"/>
         <w:rPr>
           <w:b/>
@@ -2025,20 +2166,33 @@
       </w:pPr>
       <w:r>
         <w:rPr>
+          <w:b/>
           <w:sz w:val="20"/>
           <w:szCs w:val="20"/>
         </w:rPr>
-        <w:t xml:space="preserve">USE CASE 01: Ich, als Yogalehrerin bin schon längerer Kunde bei </w:t>
-      </w:r>
-      <w:proofErr w:type="spellStart"/>
+        <w:t>USE CASE 01:</w:t>
+      </w:r>
       <w:r>
         <w:rPr>
           <w:sz w:val="20"/>
           <w:szCs w:val="20"/>
         </w:rPr>
-        <w:t>Neutos</w:t>
-      </w:r>
-      <w:proofErr w:type="spellEnd"/>
+        <w:t xml:space="preserve"> Ich, als Flugbegleiterin,</w:t>
+      </w:r>
+      <w:r>
+        <w:rPr>
+          <w:sz w:val="20"/>
+          <w:szCs w:val="20"/>
+        </w:rPr>
+        <w:t xml:space="preserve"> bin</w:t>
+      </w:r>
+      <w:r>
+        <w:rPr>
+          <w:sz w:val="20"/>
+          <w:szCs w:val="20"/>
+        </w:rPr>
+        <w:t xml:space="preserve"> schon längerer Kunde bei NEUTOS</w:t>
+      </w:r>
       <w:r>
         <w:rPr>
           <w:sz w:val="20"/>
@@ -2081,6 +2235,7 @@
           <w:numId w:val="10"/>
         </w:numPr>
         <w:rPr>
+          <w:i/>
           <w:sz w:val="20"/>
           <w:szCs w:val="20"/>
           <w:lang w:val="de-DE"/>
@@ -2088,6 +2243,7 @@
       </w:pPr>
       <w:r>
         <w:rPr>
+          <w:i/>
           <w:sz w:val="20"/>
           <w:szCs w:val="20"/>
           <w:lang w:val="de-DE"/>
@@ -2103,6 +2259,7 @@
           <w:numId w:val="11"/>
         </w:numPr>
         <w:rPr>
+          <w:i/>
           <w:sz w:val="20"/>
           <w:szCs w:val="20"/>
           <w:lang w:val="de-DE"/>
@@ -2110,6 +2267,7 @@
       </w:pPr>
       <w:r>
         <w:rPr>
+          <w:i/>
           <w:sz w:val="20"/>
           <w:szCs w:val="20"/>
           <w:lang w:val="de-DE"/>
@@ -2130,6 +2288,7 @@
       </w:pPr>
       <w:r>
         <w:rPr>
+          <w:i/>
           <w:sz w:val="20"/>
           <w:szCs w:val="20"/>
           <w:lang w:val="de-DE"/>
@@ -2172,7 +2331,7 @@
                     <pic:cNvPicPr/>
                   </pic:nvPicPr>
                   <pic:blipFill>
-                    <a:blip r:embed="rId9">
+                    <a:blip r:embed="rId10">
                       <a:extLst>
                         <a:ext uri="{28A0092B-C50C-407E-A947-70E740481C1C}">
                           <a14:useLocalDpi xmlns:a14="http://schemas.microsoft.com/office/drawing/2010/main" val="0"/>
@@ -2303,45 +2462,32 @@
       </w:pPr>
       <w:r>
         <w:rPr>
+          <w:b/>
           <w:sz w:val="20"/>
           <w:szCs w:val="20"/>
         </w:rPr>
-        <w:t>USE CASE 02</w:t>
+        <w:t>USE CASE 02:</w:t>
       </w:r>
       <w:r>
         <w:rPr>
           <w:sz w:val="20"/>
           <w:szCs w:val="20"/>
         </w:rPr>
-        <w:t xml:space="preserve">: Ich, als </w:t>
+        <w:t xml:space="preserve"> Ich, als Hotelmanager, suche eine Möglichkeit, etwas Natur </w:t>
       </w:r>
       <w:r>
         <w:rPr>
           <w:sz w:val="20"/>
           <w:szCs w:val="20"/>
         </w:rPr>
-        <w:t xml:space="preserve">Hotelmanager, suche eine Möglichkeit, etwas Natur </w:t>
+        <w:t xml:space="preserve">in unsere Zimmer zu integrieren und will mich über das innovative Produkt NEUTOS informieren. </w:t>
       </w:r>
       <w:r>
         <w:rPr>
           <w:sz w:val="20"/>
           <w:szCs w:val="20"/>
         </w:rPr>
-        <w:t xml:space="preserve">in unsere Zimmer zu integrieren und will mich über das innovative Produkt NEUTOS informieren. </w:t>
-      </w:r>
-      <w:r>
-        <w:rPr>
-          <w:sz w:val="20"/>
-          <w:szCs w:val="20"/>
-        </w:rPr>
-        <w:t xml:space="preserve"> </w:t>
-      </w:r>
-      <w:r>
-        <w:rPr>
-          <w:sz w:val="20"/>
-          <w:szCs w:val="20"/>
-        </w:rPr>
-        <w:t xml:space="preserve"> </w:t>
+        <w:t xml:space="preserve">  </w:t>
       </w:r>
     </w:p>
     <w:p>
@@ -2361,6 +2507,7 @@
           <w:numId w:val="10"/>
         </w:numPr>
         <w:rPr>
+          <w:i/>
           <w:sz w:val="20"/>
           <w:szCs w:val="20"/>
           <w:lang w:val="de-DE"/>
@@ -2368,6 +2515,7 @@
       </w:pPr>
       <w:r>
         <w:rPr>
+          <w:i/>
           <w:sz w:val="20"/>
           <w:szCs w:val="20"/>
           <w:lang w:val="de-DE"/>
@@ -2383,6 +2531,7 @@
           <w:numId w:val="11"/>
         </w:numPr>
         <w:rPr>
+          <w:i/>
           <w:sz w:val="20"/>
           <w:szCs w:val="20"/>
           <w:lang w:val="de-DE"/>
@@ -2390,6 +2539,7 @@
       </w:pPr>
       <w:r>
         <w:rPr>
+          <w:i/>
           <w:sz w:val="20"/>
           <w:szCs w:val="20"/>
           <w:lang w:val="de-DE"/>
@@ -2442,7 +2592,7 @@
                     <pic:cNvPicPr/>
                   </pic:nvPicPr>
                   <pic:blipFill>
-                    <a:blip r:embed="rId10">
+                    <a:blip r:embed="rId11">
                       <a:extLst>
                         <a:ext uri="{28A0092B-C50C-407E-A947-70E740481C1C}">
                           <a14:useLocalDpi xmlns:a14="http://schemas.microsoft.com/office/drawing/2010/main" val="0"/>
@@ -2554,35 +2704,20 @@
       </w:pPr>
       <w:r>
         <w:rPr>
+          <w:b/>
           <w:sz w:val="20"/>
           <w:szCs w:val="20"/>
         </w:rPr>
         <w:lastRenderedPageBreak/>
-        <w:t>USE CASE 03</w:t>
+        <w:t>USE CASE 03:</w:t>
       </w:r>
       <w:r>
         <w:rPr>
           <w:sz w:val="20"/>
           <w:szCs w:val="20"/>
         </w:rPr>
-        <w:t xml:space="preserve">: Ich, </w:t>
-      </w:r>
-      <w:proofErr w:type="gramStart"/>
-      <w:r>
-        <w:rPr>
-          <w:sz w:val="20"/>
-          <w:szCs w:val="20"/>
-        </w:rPr>
-        <w:t xml:space="preserve">als </w:t>
-      </w:r>
-      <w:r>
-        <w:rPr>
-          <w:sz w:val="20"/>
-          <w:szCs w:val="20"/>
-        </w:rPr>
-        <w:t xml:space="preserve"> Yogalehrerin</w:t>
-      </w:r>
-      <w:proofErr w:type="gramEnd"/>
+        <w:t xml:space="preserve"> Ich, als Yogalehrerin</w:t>
+      </w:r>
       <w:r>
         <w:rPr>
           <w:sz w:val="20"/>
@@ -2616,6 +2751,7 @@
           <w:numId w:val="10"/>
         </w:numPr>
         <w:rPr>
+          <w:i/>
           <w:sz w:val="20"/>
           <w:szCs w:val="20"/>
           <w:lang w:val="de-DE"/>
@@ -2623,6 +2759,7 @@
       </w:pPr>
       <w:r>
         <w:rPr>
+          <w:i/>
           <w:sz w:val="20"/>
           <w:szCs w:val="20"/>
           <w:lang w:val="de-DE"/>
@@ -2631,6 +2768,7 @@
       </w:r>
       <w:r>
         <w:rPr>
+          <w:i/>
           <w:sz w:val="20"/>
           <w:szCs w:val="20"/>
           <w:lang w:val="de-DE"/>
@@ -2646,6 +2784,7 @@
           <w:numId w:val="11"/>
         </w:numPr>
         <w:rPr>
+          <w:i/>
           <w:sz w:val="20"/>
           <w:szCs w:val="20"/>
           <w:lang w:val="de-DE"/>
@@ -2653,24 +2792,25 @@
       </w:pPr>
       <w:r>
         <w:rPr>
+          <w:i/>
           <w:sz w:val="20"/>
           <w:szCs w:val="20"/>
           <w:lang w:val="de-DE"/>
         </w:rPr>
         <w:t xml:space="preserve">User klickt auf </w:t>
       </w:r>
-      <w:proofErr w:type="spellStart"/>
-      <w:r>
-        <w:rPr>
+      <w:r>
+        <w:rPr>
+          <w:i/>
           <w:sz w:val="20"/>
           <w:szCs w:val="20"/>
           <w:lang w:val="de-DE"/>
         </w:rPr>
-        <w:t>Productpage</w:t>
-      </w:r>
-      <w:proofErr w:type="spellEnd"/>
-      <w:r>
-        <w:rPr>
+        <w:t>„Produktpage“</w:t>
+      </w:r>
+      <w:r>
+        <w:rPr>
+          <w:i/>
           <w:sz w:val="20"/>
           <w:szCs w:val="20"/>
           <w:lang w:val="de-DE"/>
@@ -2686,11 +2826,13 @@
           <w:numId w:val="11"/>
         </w:numPr>
         <w:rPr>
-          <w:lang w:val="de-DE"/>
-        </w:rPr>
-      </w:pPr>
-      <w:r>
-        <w:rPr>
+          <w:i/>
+          <w:lang w:val="de-DE"/>
+        </w:rPr>
+      </w:pPr>
+      <w:r>
+        <w:rPr>
+          <w:i/>
           <w:sz w:val="20"/>
           <w:szCs w:val="20"/>
           <w:lang w:val="de-DE"/>
@@ -2726,7 +2868,7 @@
                     <pic:cNvPicPr/>
                   </pic:nvPicPr>
                   <pic:blipFill>
-                    <a:blip r:embed="rId11">
+                    <a:blip r:embed="rId12">
                       <a:extLst>
                         <a:ext uri="{28A0092B-C50C-407E-A947-70E740481C1C}">
                           <a14:useLocalDpi xmlns:a14="http://schemas.microsoft.com/office/drawing/2010/main" val="0"/>
@@ -2774,40 +2916,78 @@
           <w:lang w:val="de-DE"/>
         </w:rPr>
       </w:pPr>
-      <w:proofErr w:type="spellStart"/>
-      <w:r>
-        <w:rPr>
+      <w:r>
+        <w:rPr>
+          <w:b/>
           <w:sz w:val="20"/>
           <w:szCs w:val="20"/>
-          <w:lang w:val="de-DE"/>
-        </w:rPr>
-        <w:t>Use</w:t>
-      </w:r>
-      <w:proofErr w:type="spellEnd"/>
-      <w:r>
-        <w:rPr>
+        </w:rPr>
+        <w:t>USE CASE 04</w:t>
+      </w:r>
+      <w:r>
+        <w:rPr>
+          <w:b/>
           <w:sz w:val="20"/>
           <w:szCs w:val="20"/>
-          <w:lang w:val="de-DE"/>
-        </w:rPr>
-        <w:t xml:space="preserve"> Case zum selbst ausprobieren &gt; Scannt den QR-Code </w:t>
-      </w:r>
-      <w:r>
-        <w:rPr>
+        </w:rPr>
+        <w:t>:</w:t>
+      </w:r>
+      <w:r>
+        <w:rPr>
+          <w:b/>
+          <w:i/>
           <w:sz w:val="20"/>
           <w:szCs w:val="20"/>
-          <w:lang w:val="de-DE"/>
-        </w:rPr>
-        <w:sym w:font="Wingdings" w:char="F04A"/>
-      </w:r>
-      <w:r>
-        <w:rPr>
+        </w:rPr>
+        <w:t xml:space="preserve"> </w:t>
+      </w:r>
+      <w:proofErr w:type="spellStart"/>
+      <w:r>
+        <w:rPr>
+          <w:i/>
           <w:sz w:val="20"/>
           <w:szCs w:val="20"/>
           <w:lang w:val="de-DE"/>
         </w:rPr>
+        <w:t>Use</w:t>
+      </w:r>
+      <w:proofErr w:type="spellEnd"/>
+      <w:r>
+        <w:rPr>
+          <w:i/>
+          <w:sz w:val="20"/>
+          <w:szCs w:val="20"/>
+          <w:lang w:val="de-DE"/>
+        </w:rPr>
+        <w:t xml:space="preserve"> Case zum selbst ausprobieren &gt; Scannt den QR-Code </w:t>
+      </w:r>
+      <w:r>
+        <w:rPr>
+          <w:i/>
+          <w:sz w:val="20"/>
+          <w:szCs w:val="20"/>
+          <w:lang w:val="de-DE"/>
+        </w:rPr>
+        <w:sym w:font="Wingdings" w:char="F04A"/>
+      </w:r>
+      <w:r>
+        <w:rPr>
+          <w:sz w:val="20"/>
+          <w:szCs w:val="20"/>
+          <w:lang w:val="de-DE"/>
+        </w:rPr>
         <w:t xml:space="preserve"> </w:t>
       </w:r>
+    </w:p>
+    <w:p>
+      <w:pPr>
+        <w:pStyle w:val="Listenabsatz"/>
+        <w:rPr>
+          <w:sz w:val="20"/>
+          <w:szCs w:val="20"/>
+          <w:lang w:val="de-DE"/>
+        </w:rPr>
+      </w:pPr>
     </w:p>
     <w:p>
       <w:pPr>
@@ -2827,7 +3007,7 @@
         </w:rPr>
         <w:drawing>
           <wp:inline distT="0" distB="0" distL="0" distR="0" wp14:anchorId="742DD102" wp14:editId="1CB82361">
-            <wp:extent cx="2750820" cy="2750820"/>
+            <wp:extent cx="2270760" cy="2270760"/>
             <wp:effectExtent l="0" t="0" r="0" b="0"/>
             <wp:docPr id="3" name="Grafik 3"/>
             <wp:cNvGraphicFramePr>
@@ -2841,7 +3021,7 @@
                     <pic:cNvPicPr/>
                   </pic:nvPicPr>
                   <pic:blipFill>
-                    <a:blip r:embed="rId12" cstate="print">
+                    <a:blip r:embed="rId13" cstate="print">
                       <a:extLst>
                         <a:ext uri="{28A0092B-C50C-407E-A947-70E740481C1C}">
                           <a14:useLocalDpi xmlns:a14="http://schemas.microsoft.com/office/drawing/2010/main" val="0"/>
@@ -2855,7 +3035,7 @@
                   <pic:spPr>
                     <a:xfrm>
                       <a:off x="0" y="0"/>
-                      <a:ext cx="2750820" cy="2750820"/>
+                      <a:ext cx="2270760" cy="2270760"/>
                     </a:xfrm>
                     <a:prstGeom prst="rect">
                       <a:avLst/>
@@ -2870,18 +3050,30 @@
     </w:p>
     <w:p>
       <w:pPr>
+        <w:jc w:val="center"/>
+        <w:rPr>
+          <w:sz w:val="28"/>
+          <w:szCs w:val="28"/>
+          <w:lang w:val="de-DE"/>
+        </w:rPr>
+      </w:pPr>
+    </w:p>
+    <w:p>
+      <w:pPr>
         <w:pBdr>
           <w:top w:val="single" w:sz="4" w:space="1" w:color="auto"/>
           <w:left w:val="single" w:sz="4" w:space="4" w:color="auto"/>
           <w:bottom w:val="single" w:sz="4" w:space="1" w:color="auto"/>
           <w:right w:val="single" w:sz="4" w:space="4" w:color="auto"/>
         </w:pBdr>
+        <w:shd w:val="clear" w:color="auto" w:fill="F2F2F2" w:themeFill="background1" w:themeFillShade="F2"/>
         <w:jc w:val="center"/>
         <w:rPr>
           <w:b/>
           <w:i/>
           <w:sz w:val="28"/>
           <w:szCs w:val="28"/>
+          <w:u w:val="single"/>
           <w:lang w:val="de-DE"/>
         </w:rPr>
       </w:pPr>
@@ -2910,6 +3102,19 @@
         </w:rPr>
         <w:t>:</w:t>
       </w:r>
+    </w:p>
+    <w:p>
+      <w:pPr>
+        <w:shd w:val="clear" w:color="auto" w:fill="FFFFFF" w:themeFill="background1"/>
+        <w:rPr>
+          <w:b/>
+          <w:i/>
+          <w:sz w:val="28"/>
+          <w:szCs w:val="28"/>
+          <w:u w:val="single"/>
+          <w:lang w:val="de-DE"/>
+        </w:rPr>
+      </w:pPr>
     </w:p>
     <w:tbl>
       <w:tblPr>
@@ -2931,24 +3136,22 @@
               <w:tabs>
                 <w:tab w:val="center" w:pos="4423"/>
               </w:tabs>
+              <w:jc w:val="center"/>
               <w:rPr>
                 <w:color w:val="808080" w:themeColor="background1" w:themeShade="80"/>
               </w:rPr>
             </w:pPr>
             <w:r>
-              <w:tab/>
+              <w:rPr>
+                <w:color w:val="FFFFFF" w:themeColor="background1"/>
+              </w:rPr>
+              <w:t>MONTAG | 21</w:t>
             </w:r>
             <w:r>
               <w:rPr>
                 <w:color w:val="FFFFFF" w:themeColor="background1"/>
               </w:rPr>
-              <w:t>MONTAG</w:t>
-            </w:r>
-            <w:r>
-              <w:rPr>
-                <w:color w:val="FFFFFF" w:themeColor="background1"/>
-              </w:rPr>
-              <w:t xml:space="preserve"> | 21.10.2024</w:t>
+              <w:t>.10.2024</w:t>
             </w:r>
           </w:p>
         </w:tc>
@@ -2968,11 +3171,20 @@
                 <w:ilvl w:val="0"/>
                 <w:numId w:val="8"/>
               </w:numPr>
+              <w:rPr>
+                <w:i/>
+              </w:rPr>
             </w:pPr>
             <w:r>
+              <w:rPr>
+                <w:i/>
+              </w:rPr>
               <w:t>Teameinteilung</w:t>
             </w:r>
             <w:r>
+              <w:rPr>
+                <w:i/>
+              </w:rPr>
               <w:t xml:space="preserve"> </w:t>
             </w:r>
           </w:p>
@@ -2985,6 +3197,9 @@
               </w:numPr>
             </w:pPr>
             <w:r>
+              <w:rPr>
+                <w:i/>
+              </w:rPr>
               <w:t>Brainstorming</w:t>
             </w:r>
           </w:p>
@@ -3040,8 +3255,14 @@
                 <w:ilvl w:val="0"/>
                 <w:numId w:val="6"/>
               </w:numPr>
+              <w:rPr>
+                <w:i/>
+              </w:rPr>
             </w:pPr>
             <w:r>
+              <w:rPr>
+                <w:i/>
+              </w:rPr>
               <w:t>HTML Struktur</w:t>
             </w:r>
           </w:p>
@@ -3054,6 +3275,9 @@
               </w:numPr>
             </w:pPr>
             <w:r>
+              <w:rPr>
+                <w:i/>
+              </w:rPr>
               <w:t>Navigation</w:t>
             </w:r>
           </w:p>
@@ -3082,8 +3306,14 @@
                 <w:ilvl w:val="0"/>
                 <w:numId w:val="9"/>
               </w:numPr>
+              <w:rPr>
+                <w:i/>
+              </w:rPr>
             </w:pPr>
             <w:r>
+              <w:rPr>
+                <w:i/>
+              </w:rPr>
               <w:t>Projektdefinition</w:t>
             </w:r>
           </w:p>
@@ -3094,8 +3324,14 @@
                 <w:ilvl w:val="0"/>
                 <w:numId w:val="9"/>
               </w:numPr>
+              <w:rPr>
+                <w:i/>
+              </w:rPr>
             </w:pPr>
             <w:r>
+              <w:rPr>
+                <w:i/>
+              </w:rPr>
               <w:t>Projektanalyse</w:t>
             </w:r>
           </w:p>
@@ -3106,9 +3342,15 @@
                 <w:ilvl w:val="0"/>
                 <w:numId w:val="9"/>
               </w:numPr>
+              <w:rPr>
+                <w:i/>
+              </w:rPr>
             </w:pPr>
             <w:proofErr w:type="spellStart"/>
             <w:r>
+              <w:rPr>
+                <w:i/>
+              </w:rPr>
               <w:t>Personas</w:t>
             </w:r>
             <w:proofErr w:type="spellEnd"/>
@@ -3171,8 +3413,14 @@
                 <w:ilvl w:val="0"/>
                 <w:numId w:val="6"/>
               </w:numPr>
+              <w:rPr>
+                <w:i/>
+              </w:rPr>
             </w:pPr>
             <w:r>
+              <w:rPr>
+                <w:i/>
+              </w:rPr>
               <w:t>Inhalt Kontakt</w:t>
             </w:r>
           </w:p>
@@ -3183,8 +3431,14 @@
                 <w:ilvl w:val="0"/>
                 <w:numId w:val="6"/>
               </w:numPr>
+              <w:rPr>
+                <w:i/>
+              </w:rPr>
             </w:pPr>
             <w:r>
+              <w:rPr>
+                <w:i/>
+              </w:rPr>
               <w:t>Inhalt Produkt</w:t>
             </w:r>
           </w:p>
@@ -3195,8 +3449,14 @@
                 <w:ilvl w:val="0"/>
                 <w:numId w:val="6"/>
               </w:numPr>
+              <w:rPr>
+                <w:i/>
+              </w:rPr>
             </w:pPr>
             <w:r>
+              <w:rPr>
+                <w:i/>
+              </w:rPr>
               <w:t>Inhalt Login</w:t>
             </w:r>
           </w:p>
@@ -3210,10 +3470,16 @@
             </w:pPr>
             <w:proofErr w:type="spellStart"/>
             <w:r>
+              <w:rPr>
+                <w:i/>
+              </w:rPr>
               <w:t>Github</w:t>
             </w:r>
             <w:proofErr w:type="spellEnd"/>
             <w:r>
+              <w:rPr>
+                <w:i/>
+              </w:rPr>
               <w:t xml:space="preserve"> Projekt &gt; Zusammenfügung + Webseite Upload</w:t>
             </w:r>
           </w:p>
@@ -3247,13 +3513,22 @@
                 <w:ilvl w:val="0"/>
                 <w:numId w:val="9"/>
               </w:numPr>
+              <w:rPr>
+                <w:i/>
+              </w:rPr>
             </w:pPr>
             <w:proofErr w:type="spellStart"/>
             <w:r>
+              <w:rPr>
+                <w:i/>
+              </w:rPr>
               <w:t>Use</w:t>
             </w:r>
             <w:proofErr w:type="spellEnd"/>
             <w:r>
+              <w:rPr>
+                <w:i/>
+              </w:rPr>
               <w:t xml:space="preserve"> Cases</w:t>
             </w:r>
           </w:p>
@@ -3267,6 +3542,9 @@
             </w:pPr>
             <w:proofErr w:type="spellStart"/>
             <w:r>
+              <w:rPr>
+                <w:i/>
+              </w:rPr>
               <w:t>Personas</w:t>
             </w:r>
             <w:proofErr w:type="spellEnd"/>
@@ -3323,20 +3601,35 @@
                 <w:ilvl w:val="0"/>
                 <w:numId w:val="6"/>
               </w:numPr>
+              <w:rPr>
+                <w:i/>
+              </w:rPr>
             </w:pPr>
             <w:r>
+              <w:rPr>
+                <w:i/>
+              </w:rPr>
               <w:t xml:space="preserve">Inhalt </w:t>
             </w:r>
             <w:proofErr w:type="spellStart"/>
             <w:r>
+              <w:rPr>
+                <w:i/>
+              </w:rPr>
               <w:t>About</w:t>
             </w:r>
             <w:proofErr w:type="spellEnd"/>
             <w:r>
+              <w:rPr>
+                <w:i/>
+              </w:rPr>
               <w:t xml:space="preserve"> </w:t>
             </w:r>
             <w:proofErr w:type="spellStart"/>
             <w:r>
+              <w:rPr>
+                <w:i/>
+              </w:rPr>
               <w:t>us</w:t>
             </w:r>
             <w:proofErr w:type="spellEnd"/>
@@ -3348,12 +3641,21 @@
                 <w:ilvl w:val="0"/>
                 <w:numId w:val="6"/>
               </w:numPr>
+              <w:rPr>
+                <w:i/>
+              </w:rPr>
             </w:pPr>
             <w:r>
+              <w:rPr>
+                <w:i/>
+              </w:rPr>
               <w:t xml:space="preserve">Inhalt </w:t>
             </w:r>
             <w:proofErr w:type="spellStart"/>
             <w:r>
+              <w:rPr>
+                <w:i/>
+              </w:rPr>
               <w:t>Lander</w:t>
             </w:r>
             <w:proofErr w:type="spellEnd"/>
@@ -3365,8 +3667,14 @@
                 <w:ilvl w:val="0"/>
                 <w:numId w:val="6"/>
               </w:numPr>
+              <w:rPr>
+                <w:i/>
+              </w:rPr>
             </w:pPr>
             <w:r>
+              <w:rPr>
+                <w:i/>
+              </w:rPr>
               <w:t>Pages Zusammenfügen &amp; vereinheitlichen</w:t>
             </w:r>
           </w:p>
@@ -3377,8 +3685,14 @@
                 <w:ilvl w:val="0"/>
                 <w:numId w:val="6"/>
               </w:numPr>
+              <w:rPr>
+                <w:i/>
+              </w:rPr>
             </w:pPr>
             <w:r>
+              <w:rPr>
+                <w:i/>
+              </w:rPr>
               <w:t>QR-Code</w:t>
             </w:r>
           </w:p>
@@ -3412,13 +3726,22 @@
                 <w:ilvl w:val="0"/>
                 <w:numId w:val="9"/>
               </w:numPr>
+              <w:rPr>
+                <w:i/>
+              </w:rPr>
             </w:pPr>
             <w:proofErr w:type="spellStart"/>
             <w:r>
+              <w:rPr>
+                <w:i/>
+              </w:rPr>
               <w:t>Use</w:t>
             </w:r>
             <w:proofErr w:type="spellEnd"/>
             <w:r>
+              <w:rPr>
+                <w:i/>
+              </w:rPr>
               <w:t xml:space="preserve"> Cases</w:t>
             </w:r>
           </w:p>
@@ -3431,6 +3754,9 @@
               </w:numPr>
             </w:pPr>
             <w:r>
+              <w:rPr>
+                <w:i/>
+              </w:rPr>
               <w:t>Diagramme</w:t>
             </w:r>
           </w:p>
@@ -3444,12 +3770,7 @@
           <w:tcPr>
             <w:tcW w:w="9062" w:type="dxa"/>
           </w:tcPr>
-          <w:p>
-            <w:pPr>
-              <w:pStyle w:val="Listenabsatz"/>
-              <w:ind w:left="1440"/>
-            </w:pPr>
-          </w:p>
+          <w:p/>
           <w:p>
             <w:pPr>
               <w:pStyle w:val="Listenabsatz"/>
@@ -3457,8 +3778,14 @@
                 <w:ilvl w:val="0"/>
                 <w:numId w:val="9"/>
               </w:numPr>
+              <w:rPr>
+                <w:i/>
+              </w:rPr>
             </w:pPr>
             <w:r>
+              <w:rPr>
+                <w:i/>
+              </w:rPr>
               <w:t>Präsentation Vorbereitung</w:t>
             </w:r>
           </w:p>
@@ -3506,15 +3833,20 @@
                 <w:ilvl w:val="0"/>
                 <w:numId w:val="8"/>
               </w:numPr>
+              <w:rPr>
+                <w:i/>
+              </w:rPr>
             </w:pPr>
             <w:r>
+              <w:rPr>
+                <w:i/>
+              </w:rPr>
               <w:t>Präsentation</w:t>
             </w:r>
           </w:p>
         </w:tc>
       </w:tr>
     </w:tbl>
-    <w:p/>
     <w:p/>
     <w:p/>
     <w:sectPr>
@@ -4209,7 +4541,7 @@
   <w:abstractNum w:abstractNumId="6" w15:restartNumberingAfterBreak="0">
     <w:nsid w:val="281578F3"/>
     <w:multiLevelType w:val="hybridMultilevel"/>
-    <w:tmpl w:val="787816A8"/>
+    <w:tmpl w:val="BE961FBE"/>
     <w:lvl w:ilvl="0" w:tplc="0C070001">
       <w:start w:val="1"/>
       <w:numFmt w:val="bullet"/>
@@ -6190,7 +6522,7 @@
 </file>
 
 <file path=customXml/itemProps1.xml><?xml version="1.0" encoding="utf-8"?>
-<ds:datastoreItem xmlns:ds="http://schemas.openxmlformats.org/officeDocument/2006/customXml" ds:itemID="{7A054B16-2DD3-4CCB-8F25-4BA79FE4F444}">
+<ds:datastoreItem xmlns:ds="http://schemas.openxmlformats.org/officeDocument/2006/customXml" ds:itemID="{31B6F458-F43B-4F62-B2FD-5CCCFE6C76C9}">
   <ds:schemaRefs>
     <ds:schemaRef ds:uri="http://schemas.openxmlformats.org/officeDocument/2006/bibliography"/>
   </ds:schemaRefs>

</xml_diff>